<commit_message>
Fix Bug From Phong ML
</commit_message>
<xml_diff>
--- a/AikoR-Project.docx
+++ b/AikoR-Project.docx
@@ -899,9 +899,8 @@
                 <w:w w:val="97"/>
                 <w:sz w:val="26"/>
               </w:rPr>
-              <w:t xml:space="preserve"> (PM): V.</w:t>
+              <w:t xml:space="preserve"> (PM): </w:t>
             </w:r>
-            <w:proofErr w:type="gramStart"/>
             <w:r>
               <w:rPr>
                 <w:rFonts w:ascii="Times New Roman" w:eastAsia="Times New Roman" w:hAnsi="Times New Roman" w:cs="Times New Roman"/>
@@ -910,9 +909,8 @@
                 <w:w w:val="97"/>
                 <w:sz w:val="26"/>
               </w:rPr>
-              <w:t>S.L</w:t>
+              <w:t>A.R.N</w:t>
             </w:r>
-            <w:proofErr w:type="gramEnd"/>
           </w:p>
         </w:tc>
       </w:tr>
@@ -7224,6 +7222,7 @@
         <w:t xml:space="preserve"> </w:t>
       </w:r>
       <w:proofErr w:type="spellStart"/>
+      <w:proofErr w:type="gramStart"/>
       <w:r>
         <w:rPr>
           <w:rFonts w:ascii="Segoe UI" w:hAnsi="Segoe UI" w:cs="Segoe UI"/>
@@ -7243,7 +7242,18 @@
           <w:szCs w:val="28"/>
           <w:shd w:val="clear" w:color="auto" w:fill="FFFFFF"/>
         </w:rPr>
-        <w:t>(32bit, 64bit,arm32,arm64)</w:t>
+        <w:t>(</w:t>
+      </w:r>
+      <w:proofErr w:type="gramEnd"/>
+      <w:r>
+        <w:rPr>
+          <w:rFonts w:ascii="Segoe UI" w:hAnsi="Segoe UI" w:cs="Segoe UI"/>
+          <w:color w:val="001A33"/>
+          <w:sz w:val="28"/>
+          <w:szCs w:val="28"/>
+          <w:shd w:val="clear" w:color="auto" w:fill="FFFFFF"/>
+        </w:rPr>
+        <w:t>32bit, 64bit,arm32,arm64)</w:t>
       </w:r>
     </w:p>
     <w:p>

</xml_diff>